<commit_message>
2 module moved to 3
</commit_message>
<xml_diff>
--- a/docs/reports/report.docx
+++ b/docs/reports/report.docx
@@ -487,11 +487,13 @@
         <w:pStyle w:val="1"/>
         <w:rPr>
           <w:color w:val="auto"/>
+          <w:lang w:val="ru-RU"/>
         </w:rPr>
       </w:pPr>
       <w:r>
         <w:rPr>
           <w:color w:val="auto"/>
+          <w:lang w:val="ru-RU"/>
         </w:rPr>
         <w:lastRenderedPageBreak/>
         <w:t>Цель курсовой работы</w:t>
@@ -823,59 +825,8 @@
           <w:lang w:val="ru-RU"/>
         </w:rPr>
       </w:pPr>
-      <w:r>
-        <w:rPr>
-          <w:b/>
-          <w:lang w:val="ru-RU"/>
-        </w:rPr>
-        <w:t>Данные о расположении остановок общественного транспорта.</w:t>
-      </w:r>
-      <w:r>
-        <w:rPr>
-          <w:b/>
-          <w:lang w:val="ru-RU"/>
-        </w:rPr>
-        <w:t xml:space="preserve"> </w:t>
-      </w:r>
-      <w:r>
-        <w:rPr>
-          <w:lang w:val="ru-RU"/>
-        </w:rPr>
-        <w:t xml:space="preserve">Для каждой остановки требуется хранить ее географическое местоположение (в виде координат). </w:t>
-      </w:r>
-      <w:r>
-        <w:rPr>
-          <w:lang w:val="ru-RU"/>
-        </w:rPr>
-        <w:t>Для этого к каждой остановке будет при</w:t>
-      </w:r>
-      <w:r>
-        <w:rPr>
-          <w:lang w:val="ru-RU"/>
-        </w:rPr>
-        <w:t xml:space="preserve">вязан уникальный идентификатор и будет использовано </w:t>
-      </w:r>
-      <w:proofErr w:type="spellStart"/>
-      <w:r>
-        <w:rPr>
-          <w:u w:val="single"/>
-          <w:lang w:val="ru-RU"/>
-        </w:rPr>
-        <w:t>Redis</w:t>
-      </w:r>
-      <w:proofErr w:type="spellEnd"/>
-      <w:r>
-        <w:rPr>
-          <w:lang w:val="ru-RU"/>
-        </w:rPr>
-        <w:t xml:space="preserve"> </w:t>
-      </w:r>
-      <w:r>
-        <w:rPr>
-          <w:lang w:val="ru-RU"/>
-        </w:rPr>
-        <w:t>хранилище.</w:t>
-      </w:r>
+      <w:bookmarkStart w:id="0" w:name="_GoBack"/>
+      <w:bookmarkEnd w:id="0"/>
     </w:p>
     <w:p>
       <w:pPr>
@@ -886,49 +837,140 @@
         </w:numPr>
         <w:rPr>
           <w:b/>
-          <w:highlight w:val="yellow"/>
-          <w:lang w:val="ru-RU"/>
-        </w:rPr>
-      </w:pPr>
+          <w:lang w:val="ru-RU"/>
+        </w:rPr>
+      </w:pPr>
+      <w:r>
+        <w:rPr>
+          <w:b/>
+          <w:lang w:val="ru-RU"/>
+        </w:rPr>
+        <w:t xml:space="preserve">Данные </w:t>
+      </w:r>
+      <w:r>
+        <w:rPr>
+          <w:b/>
+          <w:lang w:val="ru-RU"/>
+        </w:rPr>
+        <w:t>об остановках</w:t>
+      </w:r>
+      <w:r>
+        <w:rPr>
+          <w:b/>
+          <w:lang w:val="ru-RU"/>
+        </w:rPr>
+        <w:t xml:space="preserve"> общественного транспорта. </w:t>
+      </w:r>
+      <w:r>
+        <w:rPr>
+          <w:lang w:val="ru-RU"/>
+        </w:rPr>
+        <w:t xml:space="preserve">Для каждой остановки требуется хранить ее </w:t>
+      </w:r>
+      <w:r>
+        <w:t>id</w:t>
+      </w:r>
+      <w:r>
+        <w:rPr>
+          <w:lang w:val="ru-RU"/>
+        </w:rPr>
+        <w:t>,</w:t>
+      </w:r>
+      <w:r>
+        <w:rPr>
+          <w:lang w:val="ru-RU"/>
+        </w:rPr>
+        <w:t xml:space="preserve"> </w:t>
+      </w:r>
+      <w:r>
+        <w:rPr>
+          <w:lang w:val="ru-RU"/>
+        </w:rPr>
+        <w:t>географическое местоположение (в виде координат)</w:t>
+      </w:r>
+      <w:r>
+        <w:rPr>
+          <w:lang w:val="ru-RU"/>
+        </w:rPr>
+        <w:t xml:space="preserve"> и название</w:t>
+      </w:r>
+      <w:r>
+        <w:rPr>
+          <w:lang w:val="ru-RU"/>
+        </w:rPr>
+        <w:t>.</w:t>
+      </w:r>
+      <w:r>
+        <w:rPr>
+          <w:lang w:val="ru-RU"/>
+        </w:rPr>
+        <w:t xml:space="preserve"> Для обеспечения быстродействия запросов </w:t>
+      </w:r>
+      <w:r>
+        <w:rPr>
+          <w:lang w:val="ru-RU"/>
+        </w:rPr>
+        <w:t>типа:</w:t>
+      </w:r>
+      <w:r>
+        <w:rPr>
+          <w:lang w:val="ru-RU"/>
+        </w:rPr>
+        <w:t xml:space="preserve"> </w:t>
+      </w:r>
+      <w:r>
+        <w:rPr>
+          <w:lang w:val="ru-RU"/>
+        </w:rPr>
+        <w:t>найти остановки в некотором районе, или найти ближайшую остановку,</w:t>
+      </w:r>
+      <w:r>
+        <w:rPr>
+          <w:lang w:val="ru-RU"/>
+        </w:rPr>
+        <w:t xml:space="preserve"> </w:t>
+      </w:r>
+      <w:r>
+        <w:rPr>
+          <w:lang w:val="ru-RU"/>
+        </w:rPr>
+        <w:t>или найти остановку по имени и т.д.</w:t>
+      </w:r>
+      <w:r>
+        <w:rPr>
+          <w:lang w:val="ru-RU"/>
+        </w:rPr>
+        <w:t xml:space="preserve"> будем использовать колоночную</w:t>
+      </w:r>
+      <w:r>
+        <w:rPr>
+          <w:lang w:val="ru-RU"/>
+        </w:rPr>
+        <w:t xml:space="preserve"> СУБД</w:t>
+      </w:r>
+      <w:r>
+        <w:rPr>
+          <w:lang w:val="ru-RU"/>
+        </w:rPr>
+        <w:t xml:space="preserve"> (</w:t>
+      </w:r>
       <w:proofErr w:type="spellStart"/>
       <w:r>
         <w:rPr>
-          <w:b/>
-          <w:highlight w:val="yellow"/>
-        </w:rPr>
-        <w:t>Расписание</w:t>
+          <w:u w:val="single"/>
+          <w:lang w:val="ru-RU"/>
+        </w:rPr>
+        <w:t>Сassandra</w:t>
       </w:r>
       <w:proofErr w:type="spellEnd"/>
       <w:r>
         <w:rPr>
-          <w:b/>
-          <w:highlight w:val="yellow"/>
-        </w:rPr>
-        <w:t xml:space="preserve"> </w:t>
-      </w:r>
-      <w:r>
-        <w:rPr>
-          <w:b/>
-          <w:highlight w:val="yellow"/>
-          <w:lang w:val="ru-RU"/>
-        </w:rPr>
-        <w:t>д</w:t>
-      </w:r>
-      <w:r>
-        <w:rPr>
-          <w:b/>
-          <w:highlight w:val="yellow"/>
-          <w:lang w:val="ru-RU"/>
-        </w:rPr>
-        <w:t>вижения маршрутного транспорта.</w:t>
-      </w:r>
-      <w:r>
-        <w:rPr>
-          <w:b/>
-          <w:highlight w:val="yellow"/>
-          <w:lang w:val="ru-RU"/>
-        </w:rPr>
-        <w:t xml:space="preserve"> </w:t>
+          <w:lang w:val="ru-RU"/>
+        </w:rPr>
+        <w:t>)</w:t>
+      </w:r>
+      <w:r>
+        <w:t>.</w:t>
       </w:r>
     </w:p>
     <w:p>
@@ -1151,8 +1193,6 @@
           </wp:inline>
         </w:drawing>
       </w:r>
-      <w:bookmarkStart w:id="0" w:name="_GoBack"/>
-      <w:bookmarkEnd w:id="0"/>
     </w:p>
     <w:p>
       <w:pPr>

</xml_diff>

<commit_message>
Added module 2 removed 1
</commit_message>
<xml_diff>
--- a/docs/reports/report.docx
+++ b/docs/reports/report.docx
@@ -687,131 +687,12 @@
           <w:numId w:val="1"/>
         </w:numPr>
         <w:rPr>
-          <w:highlight w:val="yellow"/>
-          <w:lang w:val="ru-RU"/>
-        </w:rPr>
-      </w:pPr>
-      <w:r>
-        <w:rPr>
           <w:b/>
-          <w:highlight w:val="yellow"/>
-          <w:lang w:val="ru-RU"/>
-        </w:rPr>
-        <w:t>Данные о людях</w:t>
-      </w:r>
-      <w:r>
-        <w:rPr>
-          <w:b/>
-          <w:highlight w:val="yellow"/>
-          <w:lang w:val="ru-RU"/>
-        </w:rPr>
-        <w:t>.</w:t>
-      </w:r>
-      <w:r>
-        <w:rPr>
-          <w:highlight w:val="yellow"/>
-          <w:lang w:val="ru-RU"/>
-        </w:rPr>
-        <w:t xml:space="preserve"> Каждый человек может содержать большое количес</w:t>
-      </w:r>
-      <w:r>
-        <w:rPr>
-          <w:highlight w:val="yellow"/>
-          <w:lang w:val="ru-RU"/>
-        </w:rPr>
-        <w:t>тво неструктурированных данных (</w:t>
-      </w:r>
-      <w:r>
-        <w:rPr>
-          <w:highlight w:val="yellow"/>
-          <w:lang w:val="ru-RU"/>
-        </w:rPr>
-        <w:t>например,</w:t>
-      </w:r>
-      <w:r>
-        <w:rPr>
-          <w:highlight w:val="yellow"/>
-          <w:lang w:val="ru-RU"/>
-        </w:rPr>
-        <w:t xml:space="preserve"> Ивано</w:t>
-      </w:r>
-      <w:r>
-        <w:rPr>
-          <w:highlight w:val="yellow"/>
-          <w:lang w:val="ru-RU"/>
-        </w:rPr>
-        <w:t>в А.В. посещает курсы кулинарии</w:t>
-      </w:r>
-      <w:r>
-        <w:rPr>
-          <w:highlight w:val="yellow"/>
-          <w:lang w:val="ru-RU"/>
-        </w:rPr>
-        <w:t>, Петров К.И. закончил школу летчиков</w:t>
-      </w:r>
-      <w:r>
-        <w:rPr>
-          <w:highlight w:val="yellow"/>
-          <w:lang w:val="ru-RU"/>
-        </w:rPr>
-        <w:t>)</w:t>
-      </w:r>
-      <w:r>
-        <w:rPr>
-          <w:highlight w:val="yellow"/>
-          <w:lang w:val="ru-RU"/>
-        </w:rPr>
-        <w:t xml:space="preserve">. </w:t>
-      </w:r>
-      <w:r>
-        <w:rPr>
-          <w:highlight w:val="yellow"/>
-          <w:lang w:val="ru-RU"/>
-        </w:rPr>
-        <w:t xml:space="preserve">Такие данные удобнее всего хранить в </w:t>
-      </w:r>
-      <w:r>
-        <w:rPr>
-          <w:highlight w:val="yellow"/>
-          <w:lang w:val="ru-RU"/>
-        </w:rPr>
-        <w:t>документно-ориентированной</w:t>
-      </w:r>
-      <w:r>
-        <w:rPr>
-          <w:highlight w:val="yellow"/>
-          <w:lang w:val="ru-RU"/>
-        </w:rPr>
-        <w:t xml:space="preserve"> СУБД</w:t>
-      </w:r>
-      <w:r>
-        <w:rPr>
-          <w:highlight w:val="yellow"/>
-          <w:lang w:val="ru-RU"/>
-        </w:rPr>
-        <w:t xml:space="preserve"> (</w:t>
-      </w:r>
-      <w:r>
-        <w:rPr>
-          <w:highlight w:val="yellow"/>
-          <w:u w:val="single"/>
-        </w:rPr>
-        <w:t>MongoDB</w:t>
-      </w:r>
-      <w:r>
-        <w:rPr>
-          <w:highlight w:val="yellow"/>
-          <w:lang w:val="ru-RU"/>
-        </w:rPr>
-        <w:t>)</w:t>
-      </w:r>
-      <w:r>
-        <w:rPr>
-          <w:highlight w:val="yellow"/>
-          <w:lang w:val="ru-RU"/>
-        </w:rPr>
-        <w:t>.</w:t>
-      </w:r>
+          <w:lang w:val="ru-RU"/>
+        </w:rPr>
+      </w:pPr>
+      <w:bookmarkStart w:id="0" w:name="_GoBack"/>
+      <w:bookmarkEnd w:id="0"/>
     </w:p>
     <w:p>
       <w:pPr>
@@ -825,8 +706,42 @@
           <w:lang w:val="ru-RU"/>
         </w:rPr>
       </w:pPr>
-      <w:bookmarkStart w:id="0" w:name="_GoBack"/>
-      <w:bookmarkEnd w:id="0"/>
+      <w:r>
+        <w:rPr>
+          <w:b/>
+          <w:lang w:val="ru-RU"/>
+        </w:rPr>
+        <w:t xml:space="preserve">Данные о местоположении транспортного средства. </w:t>
+      </w:r>
+      <w:r>
+        <w:rPr>
+          <w:lang w:val="ru-RU"/>
+        </w:rPr>
+        <w:t xml:space="preserve">Для каждого транспортного средства будет отслеживаться его текущее местоположение. Т.к. это местоположение будет часто обновляться (раз в несколько секунд), то требуется использовать быстрое хранилище. </w:t>
+      </w:r>
+      <w:r>
+        <w:rPr>
+          <w:lang w:val="ru-RU"/>
+        </w:rPr>
+        <w:t>Например,</w:t>
+      </w:r>
+      <w:r>
+        <w:rPr>
+          <w:lang w:val="ru-RU"/>
+        </w:rPr>
+        <w:t xml:space="preserve"> </w:t>
+      </w:r>
+      <w:proofErr w:type="spellStart"/>
+      <w:r>
+        <w:rPr>
+          <w:u w:val="single"/>
+        </w:rPr>
+        <w:t>Redis</w:t>
+      </w:r>
+      <w:proofErr w:type="spellEnd"/>
+      <w:r>
+        <w:t>.</w:t>
+      </w:r>
     </w:p>
     <w:p>
       <w:pPr>

</xml_diff>